<commit_message>
UPDATE: red color for section's titles
</commit_message>
<xml_diff>
--- a/CV_M.VERIN-2023_v1.docx
+++ b/CV_M.VERIN-2023_v1.docx
@@ -3352,7 +3352,7 @@
                                       <pic:cNvPicPr/>
                                     </pic:nvPicPr>
                                     <pic:blipFill>
-                                      <a:blip r:embed="rId6" cstate="print">
+                                      <a:blip r:embed="rId15" cstate="print">
                                         <a:extLst>
                                           <a:ext uri="{28A0092B-C50C-407E-A947-70E740481C1C}">
                                             <a14:useLocalDpi xmlns:a14="http://schemas.microsoft.com/office/drawing/2010/main" val="0"/>
@@ -3399,7 +3399,7 @@
                             <w:szCs w:val="20"/>
                           </w:rPr>
                         </w:pPr>
-                        <w:hyperlink r:id="rId15" w:history="1">
+                        <w:hyperlink r:id="rId16" w:history="1">
                           <w:r>
                             <w:rPr>
                               <w:rFonts w:ascii="Arial" w:hAnsi="Arial" w:cs="Arial"/>
@@ -3425,7 +3425,7 @@
                               <wp:extent cx="414853" cy="217578"/>
                               <wp:effectExtent l="0" t="0" r="0" b="0"/>
                               <wp:docPr id="111" name="Image 111">
-                                <a:hlinkClick xmlns:a="http://schemas.openxmlformats.org/drawingml/2006/main" r:id="rId8" tgtFrame="_blank" tooltip="me suivre sur LinkedIn"/>
+                                <a:hlinkClick xmlns:a="http://schemas.openxmlformats.org/drawingml/2006/main" r:id="rId17" tgtFrame="_blank" tooltip="me suivre sur LinkedIn"/>
                               </wp:docPr>
                               <wp:cNvGraphicFramePr>
                                 <a:graphicFrameLocks xmlns:a="http://schemas.openxmlformats.org/drawingml/2006/main" noChangeAspect="1"/>
@@ -3435,12 +3435,12 @@
                                   <pic:pic xmlns:pic="http://schemas.openxmlformats.org/drawingml/2006/picture">
                                     <pic:nvPicPr>
                                       <pic:cNvPr id="17" name="Image 17">
-                                        <a:hlinkClick r:id="rId8" tgtFrame="_blank" tooltip="me suivre sur LinkedIn"/>
+                                        <a:hlinkClick r:id="rId17" tgtFrame="_blank" tooltip="me suivre sur LinkedIn"/>
                                       </pic:cNvPr>
                                       <pic:cNvPicPr/>
                                     </pic:nvPicPr>
                                     <pic:blipFill>
-                                      <a:blip r:embed="rId9">
+                                      <a:blip r:embed="rId18">
                                         <a:extLst>
                                           <a:ext uri="{28A0092B-C50C-407E-A947-70E740481C1C}">
                                             <a14:useLocalDpi xmlns:a14="http://schemas.microsoft.com/office/drawing/2010/main" val="0"/>
@@ -3553,7 +3553,7 @@
                               <wp:extent cx="209931" cy="210446"/>
                               <wp:effectExtent l="0" t="0" r="635" b="0"/>
                               <wp:docPr id="112" name="Image 112">
-                                <a:hlinkClick xmlns:a="http://schemas.openxmlformats.org/drawingml/2006/main" r:id="rId10" tooltip="Github de mon profil développeur &quot;Javeuch&quot;"/>
+                                <a:hlinkClick xmlns:a="http://schemas.openxmlformats.org/drawingml/2006/main" r:id="rId19" tooltip="Github de mon profil développeur &quot;Javeuch&quot;"/>
                               </wp:docPr>
                               <wp:cNvGraphicFramePr>
                                 <a:graphicFrameLocks xmlns:a="http://schemas.openxmlformats.org/drawingml/2006/main" noChangeAspect="1"/>
@@ -3563,12 +3563,12 @@
                                   <pic:pic xmlns:pic="http://schemas.openxmlformats.org/drawingml/2006/picture">
                                     <pic:nvPicPr>
                                       <pic:cNvPr id="9" name="Image 9">
-                                        <a:hlinkClick r:id="rId10" tooltip="Github de mon profil développeur &quot;Javeuch&quot;"/>
+                                        <a:hlinkClick r:id="rId19" tooltip="Github de mon profil développeur &quot;Javeuch&quot;"/>
                                       </pic:cNvPr>
                                       <pic:cNvPicPr/>
                                     </pic:nvPicPr>
                                     <pic:blipFill>
-                                      <a:blip r:embed="rId11">
+                                      <a:blip r:embed="rId20">
                                         <a:extLst>
                                           <a:ext uri="{28A0092B-C50C-407E-A947-70E740481C1C}">
                                             <a14:useLocalDpi xmlns:a14="http://schemas.microsoft.com/office/drawing/2010/main" val="0"/>
@@ -3681,7 +3681,7 @@
                               <wp:extent cx="256032" cy="256032"/>
                               <wp:effectExtent l="0" t="0" r="0" b="0"/>
                               <wp:docPr id="31" name="Graphique 31" descr="Gitlab de mon profil ">
-                                <a:hlinkClick xmlns:a="http://schemas.openxmlformats.org/drawingml/2006/main" r:id="rId12" tooltip="mon profil sur Gitlab"/>
+                                <a:hlinkClick xmlns:a="http://schemas.openxmlformats.org/drawingml/2006/main" r:id="rId21" tooltip="mon profil sur Gitlab"/>
                               </wp:docPr>
                               <wp:cNvGraphicFramePr>
                                 <a:graphicFrameLocks xmlns:a="http://schemas.openxmlformats.org/drawingml/2006/main" noChangeAspect="1"/>
@@ -3691,18 +3691,18 @@
                                   <pic:pic xmlns:pic="http://schemas.openxmlformats.org/drawingml/2006/picture">
                                     <pic:nvPicPr>
                                       <pic:cNvPr id="31" name="Graphique 31" descr="Gitlab de mon profil ">
-                                        <a:hlinkClick r:id="rId12" tooltip="mon profil sur Gitlab"/>
+                                        <a:hlinkClick r:id="rId21" tooltip="mon profil sur Gitlab"/>
                                       </pic:cNvPr>
                                       <pic:cNvPicPr/>
                                     </pic:nvPicPr>
                                     <pic:blipFill>
-                                      <a:blip r:embed="rId13" cstate="print">
+                                      <a:blip r:embed="rId22" cstate="print">
                                         <a:extLst>
                                           <a:ext uri="{28A0092B-C50C-407E-A947-70E740481C1C}">
                                             <a14:useLocalDpi xmlns:a14="http://schemas.microsoft.com/office/drawing/2010/main" val="0"/>
                                           </a:ext>
                                           <a:ext uri="{96DAC541-7B7A-43D3-8B79-37D633B846F1}">
-                                            <asvg:svgBlip xmlns:asvg="http://schemas.microsoft.com/office/drawing/2016/SVG/main" r:embed="rId14"/>
+                                            <asvg:svgBlip xmlns:asvg="http://schemas.microsoft.com/office/drawing/2016/SVG/main" r:embed="rId23"/>
                                           </a:ext>
                                         </a:extLst>
                                       </a:blip>
@@ -5006,7 +5006,7 @@
                     <pic:cNvPicPr/>
                   </pic:nvPicPr>
                   <pic:blipFill>
-                    <a:blip r:embed="rId16" cstate="print">
+                    <a:blip r:embed="rId24" cstate="print">
                       <a:extLst>
                         <a:ext uri="{28A0092B-C50C-407E-A947-70E740481C1C}">
                           <a14:useLocalDpi xmlns:a14="http://schemas.microsoft.com/office/drawing/2010/main" val="0"/>
@@ -5459,7 +5459,7 @@
                               </w:rPr>
                               <w:t xml:space="preserve"> </w:t>
                             </w:r>
-                            <w:hyperlink r:id="rId17" w:history="1">
+                            <w:hyperlink r:id="rId25" w:history="1">
                               <w:r>
                                 <w:rPr>
                                   <w:rFonts w:ascii="Arial" w:hAnsi="Arial" w:cs="Arial"/>
@@ -5479,7 +5479,7 @@
                                 <w:t xml:space="preserve"> ITII (Instituts des Techniques d’Ingénieur de l’Industrie) de</w:t>
                               </w:r>
                             </w:hyperlink>
-                            <w:hyperlink r:id="rId18" w:history="1">
+                            <w:hyperlink r:id="rId26" w:history="1">
                               <w:r>
                                 <w:rPr>
                                   <w:rFonts w:ascii="Arial" w:hAnsi="Arial" w:cs="Arial"/>
@@ -5489,7 +5489,7 @@
                                 <w:t xml:space="preserve"> </w:t>
                               </w:r>
                             </w:hyperlink>
-                            <w:hyperlink r:id="rId19" w:history="1">
+                            <w:hyperlink r:id="rId27" w:history="1">
                               <w:r>
                                 <w:rPr>
                                   <w:rFonts w:ascii="Arial" w:hAnsi="Arial" w:cs="Arial"/>
@@ -5499,7 +5499,7 @@
                                 <w:t>l’ENSIAME -</w:t>
                               </w:r>
                             </w:hyperlink>
-                            <w:hyperlink r:id="rId20" w:history="1">
+                            <w:hyperlink r:id="rId28" w:history="1">
                               <w:r>
                                 <w:rPr>
                                   <w:rFonts w:ascii="Arial" w:hAnsi="Arial" w:cs="Arial"/>
@@ -5509,7 +5509,7 @@
                                 <w:t> </w:t>
                               </w:r>
                             </w:hyperlink>
-                            <w:hyperlink r:id="rId21" w:history="1">
+                            <w:hyperlink r:id="rId29" w:history="1">
                               <w:r>
                                 <w:rPr>
                                   <w:rFonts w:ascii="Arial" w:hAnsi="Arial" w:cs="Arial"/>
@@ -5955,7 +5955,7 @@
                         </w:rPr>
                         <w:t xml:space="preserve"> </w:t>
                       </w:r>
-                      <w:hyperlink r:id="rId22" w:history="1">
+                      <w:hyperlink r:id="rId30" w:history="1">
                         <w:r>
                           <w:rPr>
                             <w:rFonts w:ascii="Arial" w:hAnsi="Arial" w:cs="Arial"/>
@@ -5975,7 +5975,7 @@
                           <w:t xml:space="preserve"> ITII (Instituts des Techniques d’Ingénieur de l’Industrie) de</w:t>
                         </w:r>
                       </w:hyperlink>
-                      <w:hyperlink r:id="rId23" w:history="1">
+                      <w:hyperlink r:id="rId31" w:history="1">
                         <w:r>
                           <w:rPr>
                             <w:rFonts w:ascii="Arial" w:hAnsi="Arial" w:cs="Arial"/>
@@ -5985,7 +5985,7 @@
                           <w:t xml:space="preserve"> </w:t>
                         </w:r>
                       </w:hyperlink>
-                      <w:hyperlink r:id="rId24" w:history="1">
+                      <w:hyperlink r:id="rId32" w:history="1">
                         <w:r>
                           <w:rPr>
                             <w:rFonts w:ascii="Arial" w:hAnsi="Arial" w:cs="Arial"/>
@@ -5995,7 +5995,7 @@
                           <w:t>l’ENSIAME -</w:t>
                         </w:r>
                       </w:hyperlink>
-                      <w:hyperlink r:id="rId25" w:history="1">
+                      <w:hyperlink r:id="rId33" w:history="1">
                         <w:r>
                           <w:rPr>
                             <w:rFonts w:ascii="Arial" w:hAnsi="Arial" w:cs="Arial"/>
@@ -6005,7 +6005,7 @@
                           <w:t> </w:t>
                         </w:r>
                       </w:hyperlink>
-                      <w:hyperlink r:id="rId26" w:history="1">
+                      <w:hyperlink r:id="rId34" w:history="1">
                         <w:r>
                           <w:rPr>
                             <w:rFonts w:ascii="Arial" w:hAnsi="Arial" w:cs="Arial"/>
@@ -6261,6 +6261,7 @@
                             <w:pPr>
                               <w:rPr>
                                 <w:rFonts w:ascii="Arial" w:hAnsi="Arial" w:cs="Arial"/>
+                                <w:color w:val="FF0000"/>
                                 <w:sz w:val="36"/>
                                 <w:szCs w:val="36"/>
                               </w:rPr>
@@ -6268,6 +6269,7 @@
                             <w:r>
                               <w:rPr>
                                 <w:rFonts w:ascii="Arial" w:hAnsi="Arial" w:cs="Arial"/>
+                                <w:color w:val="FF0000"/>
                                 <w:sz w:val="36"/>
                                 <w:szCs w:val="36"/>
                               </w:rPr>
@@ -6276,6 +6278,7 @@
                             <w:r>
                               <w:rPr>
                                 <w:rFonts w:ascii="Arial" w:hAnsi="Arial" w:cs="Arial"/>
+                                <w:color w:val="FF0000"/>
                                 <w:sz w:val="36"/>
                                 <w:szCs w:val="36"/>
                               </w:rPr>
@@ -6286,6 +6289,7 @@
                             <w:pPr>
                               <w:rPr>
                                 <w:rFonts w:ascii="Arial" w:hAnsi="Arial" w:cs="Arial"/>
+                                <w:color w:val="FF0000"/>
                                 <w:sz w:val="36"/>
                                 <w:szCs w:val="36"/>
                               </w:rPr>
@@ -6295,6 +6299,7 @@
                             <w:pPr>
                               <w:rPr>
                                 <w:rFonts w:ascii="Calibri" w:hAnsi="Calibri" w:cs="Calibri"/>
+                                <w:color w:val="FF0000"/>
                                 <w:sz w:val="56"/>
                                 <w:szCs w:val="56"/>
                               </w:rPr>
@@ -6304,6 +6309,7 @@
                             <w:pPr>
                               <w:rPr>
                                 <w:rFonts w:ascii="Calibri" w:hAnsi="Calibri" w:cs="Calibri"/>
+                                <w:color w:val="FF0000"/>
                                 <w:sz w:val="56"/>
                                 <w:szCs w:val="56"/>
                               </w:rPr>
@@ -6328,13 +6334,18 @@
           </mc:Choice>
           <mc:Fallback>
             <w:pict>
-              <v:shape w14:anchorId="63E5C092" id="_x0000_s1045" type="#_x0000_t202" style="position:absolute;margin-left:227.85pt;margin-top:589.15pt;width:323.7pt;height:29.15pt;z-index:-251648000;visibility:visible;mso-wrap-style:square;mso-width-percent:0;mso-height-percent:0;mso-wrap-distance-left:9pt;mso-wrap-distance-top:3.6pt;mso-wrap-distance-right:9pt;mso-wrap-distance-bottom:3.6pt;mso-position-horizontal:absolute;mso-position-horizontal-relative:text;mso-position-vertical:absolute;mso-position-vertical-relative:text;mso-width-percent:0;mso-height-percent:0;mso-width-relative:margin;mso-height-relative:margin;v-text-anchor:top" o:gfxdata="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" filled="f" stroked="f">
+              <v:shapetype w14:anchorId="63E5C092" id="_x0000_t202" coordsize="21600,21600" o:spt="202" path="m,l,21600r21600,l21600,xe">
+                <v:stroke joinstyle="miter"/>
+                <v:path gradientshapeok="t" o:connecttype="rect"/>
+              </v:shapetype>
+              <v:shape id="_x0000_s1045" type="#_x0000_t202" style="position:absolute;margin-left:227.85pt;margin-top:589.15pt;width:323.7pt;height:29.15pt;z-index:-251648000;visibility:visible;mso-wrap-style:square;mso-width-percent:0;mso-height-percent:0;mso-wrap-distance-left:9pt;mso-wrap-distance-top:3.6pt;mso-wrap-distance-right:9pt;mso-wrap-distance-bottom:3.6pt;mso-position-horizontal:absolute;mso-position-horizontal-relative:text;mso-position-vertical:absolute;mso-position-vertical-relative:text;mso-width-percent:0;mso-height-percent:0;mso-width-relative:margin;mso-height-relative:margin;v-text-anchor:top" o:gfxdata="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" filled="f" stroked="f">
                 <v:textbox>
                   <w:txbxContent>
                     <w:p>
                       <w:pPr>
                         <w:rPr>
                           <w:rFonts w:ascii="Arial" w:hAnsi="Arial" w:cs="Arial"/>
+                          <w:color w:val="FF0000"/>
                           <w:sz w:val="36"/>
                           <w:szCs w:val="36"/>
                         </w:rPr>
@@ -6342,6 +6353,7 @@
                       <w:r>
                         <w:rPr>
                           <w:rFonts w:ascii="Arial" w:hAnsi="Arial" w:cs="Arial"/>
+                          <w:color w:val="FF0000"/>
                           <w:sz w:val="36"/>
                           <w:szCs w:val="36"/>
                         </w:rPr>
@@ -6350,6 +6362,7 @@
                       <w:r>
                         <w:rPr>
                           <w:rFonts w:ascii="Arial" w:hAnsi="Arial" w:cs="Arial"/>
+                          <w:color w:val="FF0000"/>
                           <w:sz w:val="36"/>
                           <w:szCs w:val="36"/>
                         </w:rPr>
@@ -6360,6 +6373,7 @@
                       <w:pPr>
                         <w:rPr>
                           <w:rFonts w:ascii="Arial" w:hAnsi="Arial" w:cs="Arial"/>
+                          <w:color w:val="FF0000"/>
                           <w:sz w:val="36"/>
                           <w:szCs w:val="36"/>
                         </w:rPr>
@@ -6369,6 +6383,7 @@
                       <w:pPr>
                         <w:rPr>
                           <w:rFonts w:ascii="Calibri" w:hAnsi="Calibri" w:cs="Calibri"/>
+                          <w:color w:val="FF0000"/>
                           <w:sz w:val="56"/>
                           <w:szCs w:val="56"/>
                         </w:rPr>
@@ -6378,6 +6393,7 @@
                       <w:pPr>
                         <w:rPr>
                           <w:rFonts w:ascii="Calibri" w:hAnsi="Calibri" w:cs="Calibri"/>
+                          <w:color w:val="FF0000"/>
                           <w:sz w:val="56"/>
                           <w:szCs w:val="56"/>
                         </w:rPr>
@@ -7171,7 +7187,7 @@
                               </w:rPr>
                               <w:t xml:space="preserve"> (Laboratoire d’Automatique, de Mécanique et d’Informatique industrielles et Humaines, </w:t>
                             </w:r>
-                            <w:hyperlink r:id="rId27" w:history="1">
+                            <w:hyperlink r:id="rId35" w:history="1">
                               <w:r>
                                 <w:rPr>
                                   <w:rStyle w:val="Lienhypertexte"/>
@@ -8786,7 +8802,7 @@
                         </w:rPr>
                         <w:t xml:space="preserve"> (Laboratoire d’Automatique, de Mécanique et d’Informatique industrielles et Humaines, </w:t>
                       </w:r>
-                      <w:hyperlink r:id="rId28" w:history="1">
+                      <w:hyperlink r:id="rId36" w:history="1">
                         <w:r>
                           <w:rPr>
                             <w:rStyle w:val="Lienhypertexte"/>
@@ -10316,6 +10332,7 @@
                             <w:pPr>
                               <w:rPr>
                                 <w:rFonts w:ascii="Arial" w:hAnsi="Arial" w:cs="Arial"/>
+                                <w:color w:val="FF0000"/>
                                 <w:sz w:val="36"/>
                                 <w:szCs w:val="36"/>
                               </w:rPr>
@@ -10323,6 +10340,7 @@
                             <w:r>
                               <w:rPr>
                                 <w:rFonts w:ascii="Arial" w:hAnsi="Arial" w:cs="Arial"/>
+                                <w:color w:val="FF0000"/>
                                 <w:sz w:val="36"/>
                                 <w:szCs w:val="36"/>
                               </w:rPr>
@@ -10333,6 +10351,7 @@
                             <w:pPr>
                               <w:rPr>
                                 <w:rFonts w:ascii="Calibri" w:hAnsi="Calibri" w:cs="Calibri"/>
+                                <w:color w:val="FF0000"/>
                                 <w:sz w:val="36"/>
                                 <w:szCs w:val="36"/>
                               </w:rPr>
@@ -10342,6 +10361,7 @@
                             <w:pPr>
                               <w:rPr>
                                 <w:rFonts w:ascii="Calibri" w:hAnsi="Calibri" w:cs="Calibri"/>
+                                <w:color w:val="FF0000"/>
                                 <w:sz w:val="36"/>
                                 <w:szCs w:val="36"/>
                               </w:rPr>
@@ -10351,6 +10371,7 @@
                             <w:pPr>
                               <w:rPr>
                                 <w:rFonts w:ascii="Calibri" w:hAnsi="Calibri" w:cs="Calibri"/>
+                                <w:color w:val="FF0000"/>
                                 <w:sz w:val="36"/>
                                 <w:szCs w:val="36"/>
                               </w:rPr>
@@ -10360,6 +10381,7 @@
                             <w:pPr>
                               <w:rPr>
                                 <w:rFonts w:ascii="Calibri" w:hAnsi="Calibri" w:cs="Calibri"/>
+                                <w:color w:val="FF0000"/>
                                 <w:sz w:val="36"/>
                                 <w:szCs w:val="36"/>
                               </w:rPr>
@@ -10369,6 +10391,7 @@
                             <w:pPr>
                               <w:rPr>
                                 <w:rFonts w:ascii="Calibri" w:hAnsi="Calibri" w:cs="Calibri"/>
+                                <w:color w:val="FF0000"/>
                                 <w:sz w:val="36"/>
                                 <w:szCs w:val="36"/>
                               </w:rPr>
@@ -10378,6 +10401,7 @@
                             <w:pPr>
                               <w:rPr>
                                 <w:rFonts w:ascii="Calibri" w:hAnsi="Calibri" w:cs="Calibri"/>
+                                <w:color w:val="FF0000"/>
                                 <w:sz w:val="36"/>
                                 <w:szCs w:val="36"/>
                               </w:rPr>
@@ -10387,6 +10411,7 @@
                             <w:pPr>
                               <w:rPr>
                                 <w:rFonts w:ascii="Calibri" w:hAnsi="Calibri" w:cs="Calibri"/>
+                                <w:color w:val="FF0000"/>
                                 <w:sz w:val="36"/>
                                 <w:szCs w:val="36"/>
                               </w:rPr>
@@ -10396,6 +10421,7 @@
                             <w:pPr>
                               <w:rPr>
                                 <w:rFonts w:ascii="Calibri" w:hAnsi="Calibri" w:cs="Calibri"/>
+                                <w:color w:val="FF0000"/>
                                 <w:sz w:val="36"/>
                                 <w:szCs w:val="36"/>
                               </w:rPr>
@@ -10405,6 +10431,7 @@
                             <w:pPr>
                               <w:rPr>
                                 <w:rFonts w:ascii="Calibri" w:hAnsi="Calibri" w:cs="Calibri"/>
+                                <w:color w:val="FF0000"/>
                                 <w:sz w:val="36"/>
                                 <w:szCs w:val="36"/>
                               </w:rPr>
@@ -10414,6 +10441,7 @@
                             <w:pPr>
                               <w:rPr>
                                 <w:rFonts w:ascii="Calibri" w:hAnsi="Calibri" w:cs="Calibri"/>
+                                <w:color w:val="FF0000"/>
                                 <w:sz w:val="36"/>
                                 <w:szCs w:val="36"/>
                               </w:rPr>
@@ -10423,6 +10451,7 @@
                             <w:pPr>
                               <w:rPr>
                                 <w:rFonts w:ascii="Calibri" w:hAnsi="Calibri" w:cs="Calibri"/>
+                                <w:color w:val="FF0000"/>
                                 <w:sz w:val="36"/>
                                 <w:szCs w:val="36"/>
                               </w:rPr>
@@ -10432,6 +10461,7 @@
                             <w:pPr>
                               <w:rPr>
                                 <w:rFonts w:ascii="Calibri" w:hAnsi="Calibri" w:cs="Calibri"/>
+                                <w:color w:val="FF0000"/>
                                 <w:sz w:val="36"/>
                                 <w:szCs w:val="36"/>
                               </w:rPr>
@@ -10463,6 +10493,7 @@
                       <w:pPr>
                         <w:rPr>
                           <w:rFonts w:ascii="Arial" w:hAnsi="Arial" w:cs="Arial"/>
+                          <w:color w:val="FF0000"/>
                           <w:sz w:val="36"/>
                           <w:szCs w:val="36"/>
                         </w:rPr>
@@ -10470,6 +10501,7 @@
                       <w:r>
                         <w:rPr>
                           <w:rFonts w:ascii="Arial" w:hAnsi="Arial" w:cs="Arial"/>
+                          <w:color w:val="FF0000"/>
                           <w:sz w:val="36"/>
                           <w:szCs w:val="36"/>
                         </w:rPr>
@@ -10480,6 +10512,7 @@
                       <w:pPr>
                         <w:rPr>
                           <w:rFonts w:ascii="Calibri" w:hAnsi="Calibri" w:cs="Calibri"/>
+                          <w:color w:val="FF0000"/>
                           <w:sz w:val="36"/>
                           <w:szCs w:val="36"/>
                         </w:rPr>
@@ -10489,6 +10522,7 @@
                       <w:pPr>
                         <w:rPr>
                           <w:rFonts w:ascii="Calibri" w:hAnsi="Calibri" w:cs="Calibri"/>
+                          <w:color w:val="FF0000"/>
                           <w:sz w:val="36"/>
                           <w:szCs w:val="36"/>
                         </w:rPr>
@@ -10498,6 +10532,7 @@
                       <w:pPr>
                         <w:rPr>
                           <w:rFonts w:ascii="Calibri" w:hAnsi="Calibri" w:cs="Calibri"/>
+                          <w:color w:val="FF0000"/>
                           <w:sz w:val="36"/>
                           <w:szCs w:val="36"/>
                         </w:rPr>
@@ -10507,6 +10542,7 @@
                       <w:pPr>
                         <w:rPr>
                           <w:rFonts w:ascii="Calibri" w:hAnsi="Calibri" w:cs="Calibri"/>
+                          <w:color w:val="FF0000"/>
                           <w:sz w:val="36"/>
                           <w:szCs w:val="36"/>
                         </w:rPr>
@@ -10516,6 +10552,7 @@
                       <w:pPr>
                         <w:rPr>
                           <w:rFonts w:ascii="Calibri" w:hAnsi="Calibri" w:cs="Calibri"/>
+                          <w:color w:val="FF0000"/>
                           <w:sz w:val="36"/>
                           <w:szCs w:val="36"/>
                         </w:rPr>
@@ -10525,6 +10562,7 @@
                       <w:pPr>
                         <w:rPr>
                           <w:rFonts w:ascii="Calibri" w:hAnsi="Calibri" w:cs="Calibri"/>
+                          <w:color w:val="FF0000"/>
                           <w:sz w:val="36"/>
                           <w:szCs w:val="36"/>
                         </w:rPr>
@@ -10534,6 +10572,7 @@
                       <w:pPr>
                         <w:rPr>
                           <w:rFonts w:ascii="Calibri" w:hAnsi="Calibri" w:cs="Calibri"/>
+                          <w:color w:val="FF0000"/>
                           <w:sz w:val="36"/>
                           <w:szCs w:val="36"/>
                         </w:rPr>
@@ -10543,6 +10582,7 @@
                       <w:pPr>
                         <w:rPr>
                           <w:rFonts w:ascii="Calibri" w:hAnsi="Calibri" w:cs="Calibri"/>
+                          <w:color w:val="FF0000"/>
                           <w:sz w:val="36"/>
                           <w:szCs w:val="36"/>
                         </w:rPr>
@@ -10552,6 +10592,7 @@
                       <w:pPr>
                         <w:rPr>
                           <w:rFonts w:ascii="Calibri" w:hAnsi="Calibri" w:cs="Calibri"/>
+                          <w:color w:val="FF0000"/>
                           <w:sz w:val="36"/>
                           <w:szCs w:val="36"/>
                         </w:rPr>
@@ -10561,6 +10602,7 @@
                       <w:pPr>
                         <w:rPr>
                           <w:rFonts w:ascii="Calibri" w:hAnsi="Calibri" w:cs="Calibri"/>
+                          <w:color w:val="FF0000"/>
                           <w:sz w:val="36"/>
                           <w:szCs w:val="36"/>
                         </w:rPr>
@@ -10570,6 +10612,7 @@
                       <w:pPr>
                         <w:rPr>
                           <w:rFonts w:ascii="Calibri" w:hAnsi="Calibri" w:cs="Calibri"/>
+                          <w:color w:val="FF0000"/>
                           <w:sz w:val="36"/>
                           <w:szCs w:val="36"/>
                         </w:rPr>
@@ -10579,6 +10622,7 @@
                       <w:pPr>
                         <w:rPr>
                           <w:rFonts w:ascii="Calibri" w:hAnsi="Calibri" w:cs="Calibri"/>
+                          <w:color w:val="FF0000"/>
                           <w:sz w:val="36"/>
                           <w:szCs w:val="36"/>
                         </w:rPr>
@@ -10676,7 +10720,7 @@
             <wp:effectExtent l="0" t="0" r="0" b="0"/>
             <wp:wrapNone/>
             <wp:docPr id="70" name="Image 70">
-              <a:hlinkClick xmlns:a="http://schemas.openxmlformats.org/drawingml/2006/main" r:id="rId15" tooltip="m'écire"/>
+              <a:hlinkClick xmlns:a="http://schemas.openxmlformats.org/drawingml/2006/main" r:id="rId7" tooltip="m'écire"/>
             </wp:docPr>
             <wp:cNvGraphicFramePr>
               <a:graphicFrameLocks xmlns:a="http://schemas.openxmlformats.org/drawingml/2006/main" noChangeAspect="1"/>
@@ -10686,14 +10730,14 @@
                 <pic:pic xmlns:pic="http://schemas.openxmlformats.org/drawingml/2006/picture">
                   <pic:nvPicPr>
                     <pic:cNvPr id="70" name="Image 70">
-                      <a:hlinkClick r:id="rId15" tooltip="m'écire"/>
+                      <a:hlinkClick r:id="rId7" tooltip="m'écire"/>
                     </pic:cNvPr>
                     <pic:cNvPicPr>
                       <a:picLocks noChangeAspect="1" noChangeArrowheads="1"/>
                     </pic:cNvPicPr>
                   </pic:nvPicPr>
                   <pic:blipFill>
-                    <a:blip r:embed="rId29" cstate="print">
+                    <a:blip r:embed="rId37" cstate="print">
                       <a:extLst>
                         <a:ext uri="{28A0092B-C50C-407E-A947-70E740481C1C}">
                           <a14:useLocalDpi xmlns:a14="http://schemas.microsoft.com/office/drawing/2010/main" val="0"/>
@@ -10850,7 +10894,7 @@
                     </pic:cNvPicPr>
                   </pic:nvPicPr>
                   <pic:blipFill>
-                    <a:blip r:embed="rId30" cstate="print">
+                    <a:blip r:embed="rId38" cstate="print">
                       <a:extLst>
                         <a:ext uri="{28A0092B-C50C-407E-A947-70E740481C1C}">
                           <a14:useLocalDpi xmlns:a14="http://schemas.microsoft.com/office/drawing/2010/main" val="0"/>
@@ -10969,7 +11013,7 @@
 <w:numbering xmlns:wpc="http://schemas.microsoft.com/office/word/2010/wordprocessingCanvas" xmlns:cx="http://schemas.microsoft.com/office/drawing/2014/chartex" xmlns:cx1="http://schemas.microsoft.com/office/drawing/2015/9/8/chartex" xmlns:cx2="http://schemas.microsoft.com/office/drawing/2015/10/21/chartex" xmlns:cx3="http://schemas.microsoft.com/office/drawing/2016/5/9/chartex" xmlns:cx4="http://schemas.microsoft.com/office/drawing/2016/5/10/chartex" xmlns:cx5="http://schemas.microsoft.com/office/drawing/2016/5/11/chartex" xmlns:cx6="http://schemas.microsoft.com/office/drawing/2016/5/12/chartex" xmlns:cx7="http://schemas.microsoft.com/office/drawing/2016/5/13/chartex" xmlns:cx8="http://schemas.microsoft.com/office/drawing/2016/5/14/chartex" xmlns:mc="http://schemas.openxmlformats.org/markup-compatibility/2006" xmlns:aink="http://schemas.microsoft.com/office/drawing/2016/ink" xmlns:am3d="http://schemas.microsoft.com/office/drawing/2017/model3d" xmlns:o="urn:schemas-microsoft-com:office:office" xmlns:oel="http://schemas.microsoft.com/office/2019/extlst" xmlns:r="http://schemas.openxmlformats.org/officeDocument/2006/relationships" xmlns:m="http://schemas.openxmlformats.org/officeDocument/2006/math" xmlns:v="urn:schemas-microsoft-com:vml" xmlns:wp14="http://schemas.microsoft.com/office/word/2010/wordprocessingDrawing" xmlns:wp="http://schemas.openxmlformats.org/drawingml/2006/wordprocessingDrawing" xmlns:w10="urn:schemas-microsoft-com:office:word" xmlns:w="http://schemas.openxmlformats.org/wordprocessingml/2006/main" xmlns:w14="http://schemas.microsoft.com/office/word/2010/wordml" xmlns:w15="http://schemas.microsoft.com/office/word/2012/wordml" xmlns:w16cex="http://schemas.microsoft.com/office/word/2018/wordml/cex" xmlns:w16cid="http://schemas.microsoft.com/office/word/2016/wordml/cid" xmlns:w16="http://schemas.microsoft.com/office/word/2018/wordml" xmlns:w16sdtdh="http://schemas.microsoft.com/office/word/2020/wordml/sdtdatahash" xmlns:w16se="http://schemas.microsoft.com/office/word/2015/wordml/symex" xmlns:wpg="http://schemas.microsoft.com/office/word/2010/wordprocessingGroup" xmlns:wpi="http://schemas.microsoft.com/office/word/2010/wordprocessingInk" xmlns:wne="http://schemas.microsoft.com/office/word/2006/wordml" xmlns:wps="http://schemas.microsoft.com/office/word/2010/wordprocessingShape" mc:Ignorable="w14 w15 w16se w16cid w16 w16cex w16sdtdh wp14">
   <w:numPicBullet w:numPicBulletId="0">
     <w:pict>
-      <v:shapetype id="_x0000_t75" coordsize="21600,21600" o:spt="75" o:preferrelative="t" path="m@4@5l@4@11@9@11@9@5xe" filled="f" stroked="f">
+      <v:shapetype w14:anchorId="3A0D9A61" id="_x0000_t75" coordsize="21600,21600" o:spt="75" o:preferrelative="t" path="m@4@5l@4@11@9@11@9@5xe" filled="f" stroked="f">
         <v:stroke joinstyle="miter"/>
         <v:formulas>
           <v:f eqn="if lineDrawn pixelLineWidth 0"/>
@@ -10988,21 +11032,21 @@
         <v:path o:extrusionok="f" gradientshapeok="t" o:connecttype="rect"/>
         <o:lock v:ext="edit" aspectratio="t"/>
       </v:shapetype>
-      <v:shape id="_x0000_i1065" type="#_x0000_t75" style="width:9.75pt;height:9.75pt" o:bullet="t">
+      <v:shape id="_x0000_i1107" type="#_x0000_t75" style="width:9.75pt;height:9.75pt" o:bullet="t">
         <v:imagedata r:id="rId1" o:title=""/>
       </v:shape>
     </w:pict>
   </w:numPicBullet>
   <w:numPicBullet w:numPicBulletId="1">
     <w:pict>
-      <v:shape w14:anchorId="16713A47" id="_x0000_i1066" type="#_x0000_t75" style="width:9pt;height:9pt" o:bullet="t">
+      <v:shape w14:anchorId="49D32356" id="_x0000_i1108" type="#_x0000_t75" style="width:9pt;height:9pt" o:bullet="t">
         <v:imagedata r:id="rId2" o:title=""/>
       </v:shape>
     </w:pict>
   </w:numPicBullet>
   <w:numPicBullet w:numPicBulletId="2">
     <w:pict>
-      <v:shape w14:anchorId="63E5C092" id="_x0000_i1067" type="#_x0000_t75" style="width:383.25pt;height:383.25pt" o:bullet="t">
+      <v:shape w14:anchorId="196B9BA0" id="_x0000_i1109" type="#_x0000_t75" style="width:383.25pt;height:383.25pt" o:bullet="t">
         <v:imagedata r:id="rId3" o:title="eclipse_94656"/>
       </v:shape>
     </w:pict>

</xml_diff>